<commit_message>
added some background and intro
</commit_message>
<xml_diff>
--- a/report.docx
+++ b/report.docx
@@ -178,6 +178,109 @@
     <w:p/>
     <w:p>
       <w:pPr>
+        <w:ind w:firstLine="360"/>
+      </w:pPr>
+      <w:r>
+        <w:t xml:space="preserve">The world of image classification is filled with </w:t>
+      </w:r>
+      <w:r>
+        <w:t>many experiments and justifications of how important facial recognition technology is in a progressing world. The specific classifications of gender, age, and race aid in this branch of machine learning applications</w:t>
+      </w:r>
+      <w:r>
+        <w:t xml:space="preserve">, </w:t>
+      </w:r>
+      <w:r>
+        <w:t>opening</w:t>
+      </w:r>
+      <w:r>
+        <w:t xml:space="preserve"> new frontiers of research and data ethics.</w:t>
+      </w:r>
+    </w:p>
+    <w:p>
+      <w:pPr>
+        <w:ind w:firstLine="360"/>
+      </w:pPr>
+      <w:r>
+        <w:t xml:space="preserve">This field began as early as the 1960s from the work of </w:t>
+      </w:r>
+      <w:r>
+        <w:t xml:space="preserve">Woody Bledsoe, Helen Chan </w:t>
+      </w:r>
+      <w:r>
+        <w:t>Wolf,</w:t>
+      </w:r>
+      <w:r>
+        <w:t xml:space="preserve"> and Charles Bisson</w:t>
+      </w:r>
+      <w:r>
+        <w:t>, in which they created an important first step of facial recognition. It was not until the 1980s when</w:t>
+      </w:r>
+      <w:r>
+        <w:t> Sirovich and Kirby</w:t>
+      </w:r>
+      <w:r>
+        <w:t xml:space="preserve"> began to apply linear algebra to this problem, allowing great advancements to occur moving into the new century</w:t>
+      </w:r>
+      <w:r>
+        <w:rPr>
+          <w:rStyle w:val="EndnoteReference"/>
+        </w:rPr>
+        <w:endnoteReference w:id="1"/>
+      </w:r>
+      <w:r>
+        <w:t xml:space="preserve">. </w:t>
+      </w:r>
+    </w:p>
+    <w:p>
+      <w:pPr>
+        <w:ind w:firstLine="360"/>
+      </w:pPr>
+      <w:r>
+        <w:t xml:space="preserve">It may not come as a surprise that one of the </w:t>
+      </w:r>
+      <w:proofErr w:type="gramStart"/>
+      <w:r>
+        <w:t>key</w:t>
+      </w:r>
+      <w:proofErr w:type="gramEnd"/>
+      <w:r>
+        <w:t xml:space="preserve"> turning points in the history of facial recognition created a controversy: </w:t>
+      </w:r>
+      <w:r>
+        <w:t>in 2001 law enforcement used this technology on crowds at the Superbowl that year, invoking critics to call attention to Fourth Amendment rights against unreasonable search and seizure</w:t>
+      </w:r>
+      <w:r>
+        <w:rPr>
+          <w:rStyle w:val="EndnoteReference"/>
+        </w:rPr>
+        <w:endnoteReference w:id="2"/>
+      </w:r>
+      <w:r>
+        <w:t>. There are endless examples of police departments, tech</w:t>
+      </w:r>
+      <w:r>
+        <w:t>nology</w:t>
+      </w:r>
+      <w:r>
+        <w:t xml:space="preserve"> giants, and advertisers using this technology over the last two decades that call into question the ethics of </w:t>
+      </w:r>
+      <w:r>
+        <w:t xml:space="preserve">image classification. Along with privacy violations, very many of the classification models have proven to be biased, which we will also be exploring in this paper. </w:t>
+      </w:r>
+    </w:p>
+    <w:p>
+      <w:pPr>
+        <w:ind w:firstLine="360"/>
+      </w:pPr>
+    </w:p>
+    <w:p>
+      <w:pPr>
+        <w:ind w:firstLine="360"/>
+      </w:pPr>
+    </w:p>
+    <w:p/>
+    <w:p>
+      <w:pPr>
         <w:pStyle w:val="ListParagraph"/>
         <w:numPr>
           <w:ilvl w:val="0"/>
@@ -271,6 +374,7 @@
         <w:rPr>
           <w:noProof/>
         </w:rPr>
+        <w:lastRenderedPageBreak/>
         <mc:AlternateContent>
           <mc:Choice Requires="wps">
             <w:drawing>
@@ -431,7 +535,6 @@
         <w:rPr>
           <w:noProof/>
         </w:rPr>
-        <w:lastRenderedPageBreak/>
         <mc:AlternateContent>
           <mc:Choice Requires="wps">
             <w:drawing>
@@ -743,7 +846,6 @@
     <w:p/>
     <w:p>
       <w:r>
-        <w:lastRenderedPageBreak/>
         <w:t>Methods</w:t>
       </w:r>
     </w:p>
@@ -3332,6 +3434,44 @@
       </w:r>
     </w:p>
   </w:endnote>
+  <w:endnote w:id="1">
+    <w:p>
+      <w:pPr>
+        <w:pStyle w:val="EndnoteText"/>
+      </w:pPr>
+      <w:r>
+        <w:rPr>
+          <w:rStyle w:val="EndnoteReference"/>
+        </w:rPr>
+        <w:endnoteRef/>
+      </w:r>
+      <w:r>
+        <w:t xml:space="preserve"> </w:t>
+      </w:r>
+      <w:r>
+        <w:t>https://www.nec.co.nz/market-leadership/publications-media/a-brief-history-of-facial-recognition/</w:t>
+      </w:r>
+    </w:p>
+  </w:endnote>
+  <w:endnote w:id="2">
+    <w:p>
+      <w:pPr>
+        <w:pStyle w:val="EndnoteText"/>
+      </w:pPr>
+      <w:r>
+        <w:rPr>
+          <w:rStyle w:val="EndnoteReference"/>
+        </w:rPr>
+        <w:endnoteRef/>
+      </w:r>
+      <w:r>
+        <w:t xml:space="preserve"> </w:t>
+      </w:r>
+      <w:r>
+        <w:t>https://www.nytimes.com/wirecutter/blog/how-facial-recognition-works/</w:t>
+      </w:r>
+    </w:p>
+  </w:endnote>
 </w:endnotes>
 </file>
 
@@ -4586,7 +4726,7 @@
 </file>
 
 <file path=customXml/itemProps1.xml><?xml version="1.0" encoding="utf-8"?>
-<ds:datastoreItem xmlns:ds="http://schemas.openxmlformats.org/officeDocument/2006/customXml" ds:itemID="{8CE43570-4B5F-0346-B4CB-EC2FDA171122}">
+<ds:datastoreItem xmlns:ds="http://schemas.openxmlformats.org/officeDocument/2006/customXml" ds:itemID="{952F3BC5-0084-FF4E-A320-F92A9659D861}">
   <ds:schemaRefs>
     <ds:schemaRef ds:uri="http://schemas.openxmlformats.org/officeDocument/2006/bibliography"/>
   </ds:schemaRefs>

</xml_diff>